<commit_message>
Zusammenführung der Dokumente + Kleinigkeiten
</commit_message>
<xml_diff>
--- a/documents/Praktokumsaufgabe.docx
+++ b/documents/Praktokumsaufgabe.docx
@@ -117,6 +117,8 @@
           <w:sz w:val="40"/>
         </w:rPr>
       </w:pPr>
+      <w:bookmarkStart w:id="0" w:name="_GoBack"/>
+      <w:bookmarkEnd w:id="0"/>
     </w:p>
     <w:p>
       <w:pPr>
@@ -322,7 +324,13 @@
     </w:p>
     <w:p>
       <w:r>
-        <w:t>In dem vorangegangenem Projekt „</w:t>
+        <w:t xml:space="preserve">In </w:t>
+      </w:r>
+      <w:r>
+        <w:t>dem vorangegangenen Projekt</w:t>
+      </w:r>
+      <w:r>
+        <w:t xml:space="preserve"> „</w:t>
       </w:r>
       <w:proofErr w:type="spellStart"/>
       <w:r>
@@ -359,20 +367,20 @@
         <w:t>lösen</w:t>
       </w:r>
       <w:r>
-        <w:t xml:space="preserve"> soll nun das System um eine Authentifizierung inklusive Rechtesystem  erweitert werden.</w:t>
+        <w:t xml:space="preserve"> soll nun das System um eine Authentifizierung inklusive </w:t>
+      </w:r>
+      <w:r>
+        <w:t>Rechtesystem erweitert</w:t>
+      </w:r>
+      <w:r>
+        <w:t xml:space="preserve"> werden.</w:t>
       </w:r>
       <w:r>
         <w:br/>
       </w:r>
-      <w:commentRangeStart w:id="0"/>
-      <w:r>
-        <w:t xml:space="preserve">Dafür sollen sich </w:t>
-      </w:r>
-      <w:r>
-        <w:t>Studierend</w:t>
-      </w:r>
-      <w:r>
-        <w:t xml:space="preserve">e, die </w:t>
+      <w:commentRangeStart w:id="1"/>
+      <w:r>
+        <w:t xml:space="preserve">Dafür sollen sich Studierende, die </w:t>
       </w:r>
       <w:proofErr w:type="spellStart"/>
       <w:r>
@@ -380,77 +388,11 @@
       </w:r>
       <w:proofErr w:type="spellEnd"/>
       <w:r>
-        <w:t xml:space="preserve"> nutzen wollen, vorab als Benutzer am System re</w:t>
-      </w:r>
-      <w:r>
-        <w:t>gistrieren</w:t>
-      </w:r>
-      <w:r>
-        <w:t xml:space="preserve"> können</w:t>
-      </w:r>
-      <w:r>
-        <w:t>. Geplant sind</w:t>
-      </w:r>
-      <w:r>
-        <w:t xml:space="preserve"> </w:t>
-      </w:r>
-      <w:r>
-        <w:t>zwei Arten v</w:t>
-      </w:r>
-      <w:r>
-        <w:t>on registrierten Benutzern, nämlich Administratoren und normale</w:t>
-      </w:r>
-      <w:r>
-        <w:t xml:space="preserve"> Benutzer.</w:t>
-      </w:r>
-      <w:r>
-        <w:t xml:space="preserve"> </w:t>
-      </w:r>
-      <w:r>
-        <w:t>Ein registrierter Benutzer kann sich am System an- und abmelden. Ist ein Benutzer angemeldet,</w:t>
-      </w:r>
-      <w:r>
-        <w:t xml:space="preserve"> </w:t>
-      </w:r>
-      <w:r>
-        <w:t>so kann er selbst die von ihm gespeicherten Stammdaten bearbeiten. Außerdem kann der Benutzer</w:t>
-      </w:r>
-      <w:r>
-        <w:t xml:space="preserve"> </w:t>
-      </w:r>
-      <w:r>
-        <w:t xml:space="preserve">sich die von ihm zur </w:t>
-      </w:r>
-      <w:r>
-        <w:t>Verfügung</w:t>
-      </w:r>
-      <w:r>
-        <w:t xml:space="preserve"> gestellten Leihgaben sowie die von </w:t>
-      </w:r>
-      <w:r>
-        <w:t xml:space="preserve">ihm aktuell entliehenen Medien </w:t>
-      </w:r>
-      <w:r>
-        <w:t>anzeigen lassen.</w:t>
+        <w:t xml:space="preserve"> nutzen wollen, vorab als Benutzer am System registrieren können. Geplant sind zwei Arten von registrierten Benutzern, nämlich Administratoren und normale Benutzer. Ein registrierter Benutzer kann sich am System an- und abmelden. Ist ein Benutzer angemeldet, so kann er selbst die von ihm gespeicherten Stammdaten bearbeiten. Außerdem kann der Benutzer sich die von ihm zur Verfügung gestellten Leihgaben sowie die von ihm aktuell entliehenen Medien anzeigen lassen.</w:t>
       </w:r>
       <w:r>
         <w:br/>
-        <w:t>Zusätzlich zu den Funktionalitäten für normale</w:t>
-      </w:r>
-      <w:r>
-        <w:t xml:space="preserve"> Benutzer k</w:t>
-      </w:r>
-      <w:r>
-        <w:t>ö</w:t>
-      </w:r>
-      <w:r>
-        <w:t>nnen Administratoren einen neu registrierten Benutzer freige</w:t>
-      </w:r>
-      <w:r>
-        <w:t>be</w:t>
-      </w:r>
-      <w:r>
-        <w:t xml:space="preserve">n. Benutzer, die mehrfach gegen die selbstdefinierten Regeln der </w:t>
+        <w:t xml:space="preserve">Zusätzlich zu den Funktionalitäten für normale Benutzer können Administratoren einen neu registrierten Benutzer freigeben. Benutzer, die mehrfach gegen die selbstdefinierten Regeln der </w:t>
       </w:r>
       <w:proofErr w:type="spellStart"/>
       <w:r>
@@ -458,10 +400,7 @@
       </w:r>
       <w:proofErr w:type="spellEnd"/>
       <w:r>
-        <w:t xml:space="preserve"> Community verstoßen haben, kö</w:t>
-      </w:r>
-      <w:r>
-        <w:t xml:space="preserve">nnen von einem Administrator von der weiteren Nutzung des </w:t>
+        <w:t xml:space="preserve"> Community verstoßen haben, können von einem Administrator von der weiteren Nutzung des </w:t>
       </w:r>
       <w:proofErr w:type="spellStart"/>
       <w:r>
@@ -471,12 +410,12 @@
       <w:r>
         <w:t xml:space="preserve"> ausgeschlossen werden.</w:t>
       </w:r>
-      <w:commentRangeEnd w:id="0"/>
+      <w:commentRangeEnd w:id="1"/>
       <w:r>
         <w:rPr>
           <w:rStyle w:val="Kommentarzeichen"/>
         </w:rPr>
-        <w:commentReference w:id="0"/>
+        <w:commentReference w:id="1"/>
       </w:r>
     </w:p>
     <w:p>
@@ -494,20 +433,89 @@
         <w:t>:</w:t>
       </w:r>
     </w:p>
-    <w:p/>
-    <w:p>
-      <w:bookmarkStart w:id="1" w:name="_GoBack"/>
-      <w:bookmarkEnd w:id="1"/>
+    <w:p>
+      <w:pPr>
+        <w:pStyle w:val="KeinLeerraum"/>
+      </w:pPr>
+      <w:r>
+        <w:t xml:space="preserve">Erstellen Sie einen Service, der die Authentifizierung der Benutzer übernimmt. Dieser Service soll nach dem Prinzip des </w:t>
+      </w:r>
+      <w:proofErr w:type="spellStart"/>
+      <w:r>
+        <w:t>OAuth</w:t>
+      </w:r>
+      <w:proofErr w:type="spellEnd"/>
+      <w:r>
+        <w:t xml:space="preserve"> funktionieren. Ein Benutzer wird durch seinen Namen und ein Passwort identifiziert und erhält ein Token. Bei einer Anfrage an die </w:t>
+      </w:r>
+      <w:proofErr w:type="spellStart"/>
+      <w:r>
+        <w:t>Microservices</w:t>
+      </w:r>
+      <w:proofErr w:type="spellEnd"/>
+      <w:r>
+        <w:t xml:space="preserve"> wird das Token mit übergeben. Der </w:t>
+      </w:r>
+      <w:proofErr w:type="spellStart"/>
+      <w:r>
+        <w:t>Microservice</w:t>
+      </w:r>
+      <w:proofErr w:type="spellEnd"/>
+      <w:r>
+        <w:t xml:space="preserve"> kann dieses dann am </w:t>
+      </w:r>
+      <w:proofErr w:type="spellStart"/>
+      <w:r>
+        <w:t>AuthServer</w:t>
+      </w:r>
+      <w:proofErr w:type="spellEnd"/>
+      <w:r>
+        <w:t xml:space="preserve"> validieren. Bei der Validierung des Tokens findet zusätzlich eine Rechteprüfung statt. Ein </w:t>
+      </w:r>
+      <w:proofErr w:type="spellStart"/>
+      <w:r>
+        <w:t>Microservice</w:t>
+      </w:r>
+      <w:proofErr w:type="spellEnd"/>
+      <w:r>
+        <w:t xml:space="preserve"> schickt zusammen mit dem Token eine </w:t>
+      </w:r>
+      <w:proofErr w:type="spellStart"/>
+      <w:r>
+        <w:t>RechteID</w:t>
+      </w:r>
+      <w:proofErr w:type="spellEnd"/>
+      <w:r>
+        <w:t xml:space="preserve"> an den </w:t>
+      </w:r>
+      <w:proofErr w:type="spellStart"/>
+      <w:r>
+        <w:t>AuthServer</w:t>
+      </w:r>
+      <w:proofErr w:type="spellEnd"/>
+      <w:r>
+        <w:t>. Dieser überprüft dann, ob die geforderte ID dem Benutzer zugewiesen ist.</w:t>
+      </w:r>
+    </w:p>
+    <w:p>
+      <w:pPr>
+        <w:pStyle w:val="KeinLeerraum"/>
+      </w:pPr>
+    </w:p>
+    <w:p>
+      <w:pPr>
+        <w:pStyle w:val="KeinLeerraum"/>
+        <w:jc w:val="center"/>
+      </w:pPr>
       <w:r>
         <w:rPr>
           <w:noProof/>
-          <w:lang w:eastAsia="de-DE"/>
         </w:rPr>
         <w:drawing>
-          <wp:inline distT="0" distB="0" distL="0" distR="0" wp14:anchorId="61EF7768" wp14:editId="37641936">
-            <wp:extent cx="3228174" cy="1676400"/>
-            <wp:effectExtent l="0" t="0" r="0" b="0"/>
-            <wp:docPr id="2" name="Grafik 2" descr="C:\Users\Andreas\AppData\Local\Microsoft\Windows\INetCache\Content.Word\2017-05-12 16_14_36-SWA_PBL _ - Visual Paradigm Community Edition[Andreas Neumeier] (not for commerc.png"/>
+          <wp:inline distT="0" distB="0" distL="0" distR="0" wp14:anchorId="426CE251" wp14:editId="6633085A">
+            <wp:extent cx="3728720" cy="1846580"/>
+            <wp:effectExtent l="19050" t="0" r="5080" b="0"/>
+            <wp:docPr id="3" name="Bild 2" descr="C:\Users\Michael\Desktop\Temp\OAuthServer.png"/>
             <wp:cNvGraphicFramePr>
               <a:graphicFrameLocks xmlns:a="http://schemas.openxmlformats.org/drawingml/2006/main" noChangeAspect="1"/>
             </wp:cNvGraphicFramePr>
@@ -515,19 +523,13 @@
               <a:graphicData uri="http://schemas.openxmlformats.org/drawingml/2006/picture">
                 <pic:pic xmlns:pic="http://schemas.openxmlformats.org/drawingml/2006/picture">
                   <pic:nvPicPr>
-                    <pic:cNvPr id="0" name="Picture 2" descr="C:\Users\Andreas\AppData\Local\Microsoft\Windows\INetCache\Content.Word\2017-05-12 16_14_36-SWA_PBL _ - Visual Paradigm Community Edition[Andreas Neumeier] (not for commerc.png"/>
+                    <pic:cNvPr id="0" name="Picture 2" descr="C:\Users\Michael\Desktop\Temp\OAuthServer.png"/>
                     <pic:cNvPicPr>
                       <a:picLocks noChangeAspect="1" noChangeArrowheads="1"/>
                     </pic:cNvPicPr>
                   </pic:nvPicPr>
                   <pic:blipFill>
-                    <a:blip r:embed="rId7">
-                      <a:extLst>
-                        <a:ext uri="{28A0092B-C50C-407E-A947-70E740481C1C}">
-                          <a14:useLocalDpi xmlns:a14="http://schemas.microsoft.com/office/drawing/2010/main" val="0"/>
-                        </a:ext>
-                      </a:extLst>
-                    </a:blip>
+                    <a:blip r:embed="rId7"/>
                     <a:srcRect/>
                     <a:stretch>
                       <a:fillRect/>
@@ -536,14 +538,17 @@
                   <pic:spPr bwMode="auto">
                     <a:xfrm>
                       <a:off x="0" y="0"/>
-                      <a:ext cx="3236100" cy="1680516"/>
+                      <a:ext cx="3728720" cy="1846580"/>
                     </a:xfrm>
                     <a:prstGeom prst="rect">
                       <a:avLst/>
                     </a:prstGeom>
                     <a:noFill/>
-                    <a:ln>
+                    <a:ln w="9525">
                       <a:noFill/>
+                      <a:miter lim="800000"/>
+                      <a:headEnd/>
+                      <a:tailEnd/>
                     </a:ln>
                   </pic:spPr>
                 </pic:pic>
@@ -555,6 +560,410 @@
     </w:p>
     <w:p>
       <w:pPr>
+        <w:pStyle w:val="KeinLeerraum"/>
+      </w:pPr>
+    </w:p>
+    <w:p>
+      <w:pPr>
+        <w:pStyle w:val="KeinLeerraum"/>
+        <w:rPr>
+          <w:b/>
+        </w:rPr>
+      </w:pPr>
+      <w:r>
+        <w:rPr>
+          <w:b/>
+        </w:rPr>
+        <w:t>Vereinfachung:</w:t>
+      </w:r>
+    </w:p>
+    <w:p>
+      <w:pPr>
+        <w:pStyle w:val="KeinLeerraum"/>
+      </w:pPr>
+    </w:p>
+    <w:p>
+      <w:pPr>
+        <w:pStyle w:val="KeinLeerraum"/>
+        <w:numPr>
+          <w:ilvl w:val="0"/>
+          <w:numId w:val="4"/>
+        </w:numPr>
+      </w:pPr>
+      <w:r>
+        <w:t xml:space="preserve">Der Benutzer muss vor der Verwendung der </w:t>
+      </w:r>
+      <w:proofErr w:type="spellStart"/>
+      <w:r>
+        <w:t>Microservices</w:t>
+      </w:r>
+      <w:proofErr w:type="spellEnd"/>
+      <w:r>
+        <w:t xml:space="preserve"> authentifiziert werden, z.B. beim Login. Es erfolgt keine automatische Weiterleitung von den </w:t>
+      </w:r>
+      <w:proofErr w:type="spellStart"/>
+      <w:r>
+        <w:t>Microservices</w:t>
+      </w:r>
+      <w:proofErr w:type="spellEnd"/>
+      <w:r>
+        <w:t xml:space="preserve"> zum </w:t>
+      </w:r>
+      <w:proofErr w:type="spellStart"/>
+      <w:r>
+        <w:t>AuthServer</w:t>
+      </w:r>
+      <w:proofErr w:type="spellEnd"/>
+      <w:r>
+        <w:t xml:space="preserve">. </w:t>
+      </w:r>
+    </w:p>
+    <w:p>
+      <w:pPr>
+        <w:pStyle w:val="KeinLeerraum"/>
+        <w:numPr>
+          <w:ilvl w:val="0"/>
+          <w:numId w:val="4"/>
+        </w:numPr>
+      </w:pPr>
+      <w:r>
+        <w:t>Passwörter müssen nicht verschlüsselt werden.</w:t>
+      </w:r>
+    </w:p>
+    <w:p>
+      <w:pPr>
+        <w:pStyle w:val="KeinLeerraum"/>
+      </w:pPr>
+    </w:p>
+    <w:p>
+      <w:pPr>
+        <w:pStyle w:val="KeinLeerraum"/>
+      </w:pPr>
+    </w:p>
+    <w:p>
+      <w:pPr>
+        <w:pStyle w:val="KeinLeerraum"/>
+      </w:pPr>
+    </w:p>
+    <w:p>
+      <w:pPr>
+        <w:pStyle w:val="KeinLeerraum"/>
+      </w:pPr>
+    </w:p>
+    <w:p>
+      <w:pPr>
+        <w:pStyle w:val="KeinLeerraum"/>
+        <w:rPr>
+          <w:b/>
+        </w:rPr>
+      </w:pPr>
+      <w:r>
+        <w:rPr>
+          <w:b/>
+        </w:rPr>
+        <w:t>Aufbau:</w:t>
+      </w:r>
+    </w:p>
+    <w:p>
+      <w:pPr>
+        <w:pStyle w:val="KeinLeerraum"/>
+      </w:pPr>
+    </w:p>
+    <w:p>
+      <w:pPr>
+        <w:pStyle w:val="KeinLeerraum"/>
+      </w:pPr>
+      <w:r>
+        <w:t>Datenhaltung:</w:t>
+      </w:r>
+    </w:p>
+    <w:p>
+      <w:pPr>
+        <w:pStyle w:val="KeinLeerraum"/>
+      </w:pPr>
+    </w:p>
+    <w:p>
+      <w:pPr>
+        <w:pStyle w:val="KeinLeerraum"/>
+        <w:rPr>
+          <w:noProof/>
+        </w:rPr>
+      </w:pPr>
+      <w:r>
+        <w:t xml:space="preserve">Der Service kennt Benutzer, Autorisierungen und Tokens. Die Benutzer bestehen aus Usernamen und Passwort. Die Autorisierungen sind eine Liste von Rechten, die dieser Service verwaltet. Sie besitzen nur eine ID ( z.B. </w:t>
+      </w:r>
+      <w:proofErr w:type="spellStart"/>
+      <w:r>
+        <w:t>media.book.create</w:t>
+      </w:r>
+      <w:proofErr w:type="spellEnd"/>
+      <w:r>
+        <w:t xml:space="preserve"> ). Einem Benutzer können mehrere Autorisierungen zugewiesen werden. Die Tokens </w:t>
+      </w:r>
+      <w:r>
+        <w:rPr>
+          <w:noProof/>
+        </w:rPr>
+        <w:t>enthalten einen Schlüsse</w:t>
+      </w:r>
+      <w:r>
+        <w:rPr>
+          <w:noProof/>
+        </w:rPr>
+        <w:t>l</w:t>
+      </w:r>
+      <w:r>
+        <w:rPr>
+          <w:noProof/>
+        </w:rPr>
+        <w:t xml:space="preserve">, einen Zeitstempel und ein Ablaufzeitpunkt. </w:t>
+      </w:r>
+    </w:p>
+    <w:p>
+      <w:pPr>
+        <w:pStyle w:val="KeinLeerraum"/>
+        <w:rPr>
+          <w:noProof/>
+        </w:rPr>
+      </w:pPr>
+    </w:p>
+    <w:p>
+      <w:pPr>
+        <w:pStyle w:val="KeinLeerraum"/>
+        <w:jc w:val="center"/>
+        <w:rPr>
+          <w:noProof/>
+        </w:rPr>
+      </w:pPr>
+      <w:r>
+        <w:rPr>
+          <w:noProof/>
+        </w:rPr>
+        <w:drawing>
+          <wp:inline distT="0" distB="0" distL="0" distR="0" wp14:anchorId="4ED4571C" wp14:editId="431EB506">
+            <wp:extent cx="3488690" cy="1899920"/>
+            <wp:effectExtent l="19050" t="0" r="0" b="0"/>
+            <wp:docPr id="2" name="Bild 1" descr="C:\Users\Michael\Desktop\Temp\OAuthServer-Daten.png"/>
+            <wp:cNvGraphicFramePr>
+              <a:graphicFrameLocks xmlns:a="http://schemas.openxmlformats.org/drawingml/2006/main" noChangeAspect="1"/>
+            </wp:cNvGraphicFramePr>
+            <a:graphic xmlns:a="http://schemas.openxmlformats.org/drawingml/2006/main">
+              <a:graphicData uri="http://schemas.openxmlformats.org/drawingml/2006/picture">
+                <pic:pic xmlns:pic="http://schemas.openxmlformats.org/drawingml/2006/picture">
+                  <pic:nvPicPr>
+                    <pic:cNvPr id="0" name="Picture 1" descr="C:\Users\Michael\Desktop\Temp\OAuthServer-Daten.png"/>
+                    <pic:cNvPicPr>
+                      <a:picLocks noChangeAspect="1" noChangeArrowheads="1"/>
+                    </pic:cNvPicPr>
+                  </pic:nvPicPr>
+                  <pic:blipFill>
+                    <a:blip r:embed="rId8"/>
+                    <a:srcRect/>
+                    <a:stretch>
+                      <a:fillRect/>
+                    </a:stretch>
+                  </pic:blipFill>
+                  <pic:spPr bwMode="auto">
+                    <a:xfrm>
+                      <a:off x="0" y="0"/>
+                      <a:ext cx="3488690" cy="1899920"/>
+                    </a:xfrm>
+                    <a:prstGeom prst="rect">
+                      <a:avLst/>
+                    </a:prstGeom>
+                    <a:noFill/>
+                    <a:ln w="9525">
+                      <a:noFill/>
+                      <a:miter lim="800000"/>
+                      <a:headEnd/>
+                      <a:tailEnd/>
+                    </a:ln>
+                  </pic:spPr>
+                </pic:pic>
+              </a:graphicData>
+            </a:graphic>
+          </wp:inline>
+        </w:drawing>
+      </w:r>
+    </w:p>
+    <w:p>
+      <w:pPr>
+        <w:pStyle w:val="KeinLeerraum"/>
+        <w:rPr>
+          <w:noProof/>
+        </w:rPr>
+      </w:pPr>
+    </w:p>
+    <w:p>
+      <w:pPr>
+        <w:pStyle w:val="KeinLeerraum"/>
+      </w:pPr>
+      <w:r>
+        <w:t>REST Schnittstelle:</w:t>
+      </w:r>
+    </w:p>
+    <w:p>
+      <w:pPr>
+        <w:pStyle w:val="KeinLeerraum"/>
+      </w:pPr>
+    </w:p>
+    <w:p>
+      <w:pPr>
+        <w:pStyle w:val="KeinLeerraum"/>
+      </w:pPr>
+      <w:r>
+        <w:t xml:space="preserve">Der Service benötigt zwei REST Schnittstellen. Eine externe Schnittstelle ermöglicht die Authentifizierung eines Benutzers, eine interne Schnittstelle ermöglicht es den </w:t>
+      </w:r>
+      <w:proofErr w:type="spellStart"/>
+      <w:r>
+        <w:t>Microservices</w:t>
+      </w:r>
+      <w:proofErr w:type="spellEnd"/>
+      <w:r>
+        <w:t>, ein Token zu validieren.</w:t>
+      </w:r>
+    </w:p>
+    <w:p>
+      <w:pPr>
+        <w:pStyle w:val="KeinLeerraum"/>
+      </w:pPr>
+    </w:p>
+    <w:p>
+      <w:pPr>
+        <w:pStyle w:val="KeinLeerraum"/>
+        <w:rPr>
+          <w:noProof/>
+        </w:rPr>
+      </w:pPr>
+      <w:r>
+        <w:rPr>
+          <w:noProof/>
+        </w:rPr>
+        <w:drawing>
+          <wp:inline distT="0" distB="0" distL="0" distR="0" wp14:anchorId="0C137795" wp14:editId="61DF3EC8">
+            <wp:extent cx="5433060" cy="772160"/>
+            <wp:effectExtent l="19050" t="0" r="0" b="0"/>
+            <wp:docPr id="6" name="Bild 4" descr="C:\Users\Michael\Desktop\Temp\OAuthServer-REST.png"/>
+            <wp:cNvGraphicFramePr>
+              <a:graphicFrameLocks xmlns:a="http://schemas.openxmlformats.org/drawingml/2006/main" noChangeAspect="1"/>
+            </wp:cNvGraphicFramePr>
+            <a:graphic xmlns:a="http://schemas.openxmlformats.org/drawingml/2006/main">
+              <a:graphicData uri="http://schemas.openxmlformats.org/drawingml/2006/picture">
+                <pic:pic xmlns:pic="http://schemas.openxmlformats.org/drawingml/2006/picture">
+                  <pic:nvPicPr>
+                    <pic:cNvPr id="0" name="Picture 4" descr="C:\Users\Michael\Desktop\Temp\OAuthServer-REST.png"/>
+                    <pic:cNvPicPr>
+                      <a:picLocks noChangeAspect="1" noChangeArrowheads="1"/>
+                    </pic:cNvPicPr>
+                  </pic:nvPicPr>
+                  <pic:blipFill>
+                    <a:blip r:embed="rId9"/>
+                    <a:srcRect/>
+                    <a:stretch>
+                      <a:fillRect/>
+                    </a:stretch>
+                  </pic:blipFill>
+                  <pic:spPr bwMode="auto">
+                    <a:xfrm>
+                      <a:off x="0" y="0"/>
+                      <a:ext cx="5433060" cy="772160"/>
+                    </a:xfrm>
+                    <a:prstGeom prst="rect">
+                      <a:avLst/>
+                    </a:prstGeom>
+                    <a:noFill/>
+                    <a:ln w="9525">
+                      <a:noFill/>
+                      <a:miter lim="800000"/>
+                      <a:headEnd/>
+                      <a:tailEnd/>
+                    </a:ln>
+                  </pic:spPr>
+                </pic:pic>
+              </a:graphicData>
+            </a:graphic>
+          </wp:inline>
+        </w:drawing>
+      </w:r>
+    </w:p>
+    <w:p>
+      <w:pPr>
+        <w:pStyle w:val="KeinLeerraum"/>
+      </w:pPr>
+    </w:p>
+    <w:p>
+      <w:pPr>
+        <w:pStyle w:val="KeinLeerraum"/>
+      </w:pPr>
+      <w:r>
+        <w:t xml:space="preserve">Der </w:t>
+      </w:r>
+      <w:proofErr w:type="spellStart"/>
+      <w:r>
+        <w:t>AuthService</w:t>
+      </w:r>
+      <w:proofErr w:type="spellEnd"/>
+      <w:r>
+        <w:t xml:space="preserve"> überprüft den Benutzernamen und das Passwort. Falls beide korrekt sind, wird ein neues Token angelegt und zurückgesendet. Bei der Validierung übergibt ein </w:t>
+      </w:r>
+      <w:proofErr w:type="spellStart"/>
+      <w:r>
+        <w:t>Microservice</w:t>
+      </w:r>
+      <w:proofErr w:type="spellEnd"/>
+      <w:r>
+        <w:t xml:space="preserve"> sowohl das Token als auch die geforderte Autorisierung</w:t>
+      </w:r>
+      <w:r>
+        <w:t xml:space="preserve"> (das benötige Recht)</w:t>
+      </w:r>
+      <w:r>
+        <w:t xml:space="preserve">. Der </w:t>
+      </w:r>
+      <w:proofErr w:type="spellStart"/>
+      <w:r>
+        <w:t>OAuth</w:t>
+      </w:r>
+      <w:proofErr w:type="spellEnd"/>
+      <w:r>
+        <w:t xml:space="preserve"> </w:t>
+      </w:r>
+      <w:proofErr w:type="spellStart"/>
+      <w:r>
+        <w:t>service</w:t>
+      </w:r>
+      <w:proofErr w:type="spellEnd"/>
+      <w:r>
+        <w:t xml:space="preserve"> überprüft, ob das Token vorhanden und gültig ist. Danach wird die Autorisierung überprüft. So wird sichergestellt, dass das Token gültig ist und der Benutzer die nötigen Rechte besitzt.  Der Service antwortet mit einem </w:t>
+      </w:r>
+      <w:proofErr w:type="spellStart"/>
+      <w:r>
+        <w:t>ValidationResult</w:t>
+      </w:r>
+      <w:proofErr w:type="spellEnd"/>
+      <w:r>
+        <w:t xml:space="preserve">. Es transportiert das Ergebnis der Validierung und gegebenenfalls Statusinformationen, warum die Validierung fehlgeschlagen ist. Orientieren Sie sich dazu am </w:t>
+      </w:r>
+      <w:proofErr w:type="spellStart"/>
+      <w:r>
+        <w:t>MediaResult</w:t>
+      </w:r>
+      <w:proofErr w:type="spellEnd"/>
+      <w:r>
+        <w:t xml:space="preserve"> aus der Aufgabe </w:t>
+      </w:r>
+      <w:proofErr w:type="spellStart"/>
+      <w:r>
+        <w:t>ShareIt</w:t>
+      </w:r>
+      <w:proofErr w:type="spellEnd"/>
+      <w:r>
+        <w:t>.</w:t>
+      </w:r>
+    </w:p>
+    <w:p/>
+    <w:p>
+      <w:pPr>
         <w:pStyle w:val="berschrift1"/>
       </w:pPr>
     </w:p>
@@ -623,15 +1032,9 @@
       </w:r>
       <w:proofErr w:type="spellStart"/>
       <w:r>
-        <w:t>OAuth</w:t>
-      </w:r>
-      <w:proofErr w:type="spellEnd"/>
-      <w:r>
-        <w:t xml:space="preserve"> </w:t>
-      </w:r>
-      <w:r>
-        <w:t>Service</w:t>
-      </w:r>
+        <w:t>AuthService</w:t>
+      </w:r>
+      <w:proofErr w:type="spellEnd"/>
     </w:p>
     <w:p>
       <w:pPr>
@@ -642,10 +1045,19 @@
         </w:numPr>
       </w:pPr>
       <w:r>
-        <w:t xml:space="preserve">Mock Objekte welche an den Auth. Service angehängt werden um Benutzer zu </w:t>
+        <w:t>Mock Objekte welche an den Auth. Service angehängt werden</w:t>
+      </w:r>
+      <w:r>
+        <w:t>,</w:t>
+      </w:r>
+      <w:r>
+        <w:t xml:space="preserve"> um Benutzer zu </w:t>
       </w:r>
       <w:r>
         <w:t>simulieren</w:t>
+      </w:r>
+      <w:r>
+        <w:t>, da derzeit keine Datenbankanbindung vorhanden ist</w:t>
       </w:r>
       <w:r>
         <w:t>.</w:t>
@@ -660,7 +1072,7 @@
         </w:numPr>
       </w:pPr>
       <w:r>
-        <w:t>Rechtegruppen</w:t>
+        <w:t>Rechtegruppen, welchen die Benutzer zugewiesen werden können. (zuweisen der Gruppen an die Mock Objekte)</w:t>
       </w:r>
     </w:p>
     <w:p>
@@ -672,7 +1084,6 @@
         </w:numPr>
       </w:pPr>
       <w:r>
-        <w:lastRenderedPageBreak/>
         <w:t>Optional umzusetzende</w:t>
       </w:r>
       <w:r>
@@ -688,7 +1099,10 @@
         </w:numPr>
       </w:pPr>
       <w:r>
-        <w:t xml:space="preserve">Ersetzen der Mock Benutzer Objekte und Einsatz einer </w:t>
+        <w:t>Erstellen einer</w:t>
+      </w:r>
+      <w:r>
+        <w:t xml:space="preserve"> </w:t>
       </w:r>
       <w:r>
         <w:t>Weboberfläche zum Registrieren von Benutzern</w:t>
@@ -696,27 +1110,9 @@
     </w:p>
     <w:p>
       <w:pPr>
-        <w:pStyle w:val="Listenabsatz"/>
-        <w:numPr>
-          <w:ilvl w:val="0"/>
-          <w:numId w:val="3"/>
-        </w:numPr>
-      </w:pPr>
-      <w:r>
-        <w:t>Freischalten von neuen Benutzern durch Administratoren (Rest Schnittstelle + Weboberfläche)</w:t>
-      </w:r>
-    </w:p>
-    <w:p>
-      <w:pPr>
         <w:pStyle w:val="berschrift1"/>
-        <w:numPr>
-          <w:ilvl w:val="0"/>
-          <w:numId w:val="1"/>
-        </w:numPr>
-      </w:pPr>
-      <w:r>
-        <w:t>Architektur:</w:t>
-      </w:r>
+        <w:ind w:left="360"/>
+      </w:pPr>
     </w:p>
     <w:sectPr>
       <w:pgSz w:w="11906" w:h="16838"/>
@@ -730,7 +1126,7 @@
 
 <file path=word/comments.xml><?xml version="1.0" encoding="utf-8"?>
 <w:comments xmlns:wpc="http://schemas.microsoft.com/office/word/2010/wordprocessingCanvas" xmlns:cx="http://schemas.microsoft.com/office/drawing/2014/chartex" xmlns:cx1="http://schemas.microsoft.com/office/drawing/2015/9/8/chartex" xmlns:cx2="http://schemas.microsoft.com/office/drawing/2015/10/21/chartex" xmlns:cx3="http://schemas.microsoft.com/office/drawing/2016/5/9/chartex" xmlns:cx4="http://schemas.microsoft.com/office/drawing/2016/5/10/chartex" xmlns:cx5="http://schemas.microsoft.com/office/drawing/2016/5/11/chartex" xmlns:cx6="http://schemas.microsoft.com/office/drawing/2016/5/12/chartex" xmlns:cx7="http://schemas.microsoft.com/office/drawing/2016/5/13/chartex" xmlns:cx8="http://schemas.microsoft.com/office/drawing/2016/5/14/chartex" xmlns:mc="http://schemas.openxmlformats.org/markup-compatibility/2006" xmlns:o="urn:schemas-microsoft-com:office:office" xmlns:r="http://schemas.openxmlformats.org/officeDocument/2006/relationships" xmlns:m="http://schemas.openxmlformats.org/officeDocument/2006/math" xmlns:v="urn:schemas-microsoft-com:vml" xmlns:wp14="http://schemas.microsoft.com/office/word/2010/wordprocessingDrawing" xmlns:wp="http://schemas.openxmlformats.org/drawingml/2006/wordprocessingDrawing" xmlns:w10="urn:schemas-microsoft-com:office:word" xmlns:w="http://schemas.openxmlformats.org/wordprocessingml/2006/main" xmlns:w14="http://schemas.microsoft.com/office/word/2010/wordml" xmlns:w15="http://schemas.microsoft.com/office/word/2012/wordml" xmlns:w16se="http://schemas.microsoft.com/office/word/2015/wordml/symex" xmlns:wpg="http://schemas.microsoft.com/office/word/2010/wordprocessingGroup" xmlns:wpi="http://schemas.microsoft.com/office/word/2010/wordprocessingInk" xmlns:wne="http://schemas.microsoft.com/office/word/2006/wordml" xmlns:wps="http://schemas.microsoft.com/office/word/2010/wordprocessingShape" mc:Ignorable="w14 w15 w16se wp14">
-  <w:comment w:id="0" w:author="aneumeie" w:date="2017-05-12T15:30:00Z" w:initials="a">
+  <w:comment w:id="1" w:author="aneumeie" w:date="2017-05-12T15:30:00Z" w:initials="a">
     <w:p>
       <w:pPr>
         <w:pStyle w:val="Kommentartext"/>
@@ -1112,6 +1508,119 @@
       </w:rPr>
     </w:lvl>
   </w:abstractNum>
+  <w:abstractNum w:abstractNumId="3" w15:restartNumberingAfterBreak="0">
+    <w:nsid w:val="452A31B8"/>
+    <w:multiLevelType w:val="hybridMultilevel"/>
+    <w:tmpl w:val="38D6B698"/>
+    <w:lvl w:ilvl="0" w:tplc="04070001">
+      <w:start w:val="1"/>
+      <w:numFmt w:val="bullet"/>
+      <w:lvlText w:val=""/>
+      <w:lvlJc w:val="left"/>
+      <w:pPr>
+        <w:ind w:left="720" w:hanging="360"/>
+      </w:pPr>
+      <w:rPr>
+        <w:rFonts w:ascii="Symbol" w:hAnsi="Symbol" w:hint="default"/>
+      </w:rPr>
+    </w:lvl>
+    <w:lvl w:ilvl="1" w:tplc="04070003" w:tentative="1">
+      <w:start w:val="1"/>
+      <w:numFmt w:val="bullet"/>
+      <w:lvlText w:val="o"/>
+      <w:lvlJc w:val="left"/>
+      <w:pPr>
+        <w:ind w:left="1440" w:hanging="360"/>
+      </w:pPr>
+      <w:rPr>
+        <w:rFonts w:ascii="Courier New" w:hAnsi="Courier New" w:cs="Courier New" w:hint="default"/>
+      </w:rPr>
+    </w:lvl>
+    <w:lvl w:ilvl="2" w:tplc="04070005" w:tentative="1">
+      <w:start w:val="1"/>
+      <w:numFmt w:val="bullet"/>
+      <w:lvlText w:val=""/>
+      <w:lvlJc w:val="left"/>
+      <w:pPr>
+        <w:ind w:left="2160" w:hanging="360"/>
+      </w:pPr>
+      <w:rPr>
+        <w:rFonts w:ascii="Wingdings" w:hAnsi="Wingdings" w:hint="default"/>
+      </w:rPr>
+    </w:lvl>
+    <w:lvl w:ilvl="3" w:tplc="04070001" w:tentative="1">
+      <w:start w:val="1"/>
+      <w:numFmt w:val="bullet"/>
+      <w:lvlText w:val=""/>
+      <w:lvlJc w:val="left"/>
+      <w:pPr>
+        <w:ind w:left="2880" w:hanging="360"/>
+      </w:pPr>
+      <w:rPr>
+        <w:rFonts w:ascii="Symbol" w:hAnsi="Symbol" w:hint="default"/>
+      </w:rPr>
+    </w:lvl>
+    <w:lvl w:ilvl="4" w:tplc="04070003" w:tentative="1">
+      <w:start w:val="1"/>
+      <w:numFmt w:val="bullet"/>
+      <w:lvlText w:val="o"/>
+      <w:lvlJc w:val="left"/>
+      <w:pPr>
+        <w:ind w:left="3600" w:hanging="360"/>
+      </w:pPr>
+      <w:rPr>
+        <w:rFonts w:ascii="Courier New" w:hAnsi="Courier New" w:cs="Courier New" w:hint="default"/>
+      </w:rPr>
+    </w:lvl>
+    <w:lvl w:ilvl="5" w:tplc="04070005" w:tentative="1">
+      <w:start w:val="1"/>
+      <w:numFmt w:val="bullet"/>
+      <w:lvlText w:val=""/>
+      <w:lvlJc w:val="left"/>
+      <w:pPr>
+        <w:ind w:left="4320" w:hanging="360"/>
+      </w:pPr>
+      <w:rPr>
+        <w:rFonts w:ascii="Wingdings" w:hAnsi="Wingdings" w:hint="default"/>
+      </w:rPr>
+    </w:lvl>
+    <w:lvl w:ilvl="6" w:tplc="04070001" w:tentative="1">
+      <w:start w:val="1"/>
+      <w:numFmt w:val="bullet"/>
+      <w:lvlText w:val=""/>
+      <w:lvlJc w:val="left"/>
+      <w:pPr>
+        <w:ind w:left="5040" w:hanging="360"/>
+      </w:pPr>
+      <w:rPr>
+        <w:rFonts w:ascii="Symbol" w:hAnsi="Symbol" w:hint="default"/>
+      </w:rPr>
+    </w:lvl>
+    <w:lvl w:ilvl="7" w:tplc="04070003" w:tentative="1">
+      <w:start w:val="1"/>
+      <w:numFmt w:val="bullet"/>
+      <w:lvlText w:val="o"/>
+      <w:lvlJc w:val="left"/>
+      <w:pPr>
+        <w:ind w:left="5760" w:hanging="360"/>
+      </w:pPr>
+      <w:rPr>
+        <w:rFonts w:ascii="Courier New" w:hAnsi="Courier New" w:cs="Courier New" w:hint="default"/>
+      </w:rPr>
+    </w:lvl>
+    <w:lvl w:ilvl="8" w:tplc="04070005" w:tentative="1">
+      <w:start w:val="1"/>
+      <w:numFmt w:val="bullet"/>
+      <w:lvlText w:val=""/>
+      <w:lvlJc w:val="left"/>
+      <w:pPr>
+        <w:ind w:left="6480" w:hanging="360"/>
+      </w:pPr>
+      <w:rPr>
+        <w:rFonts w:ascii="Wingdings" w:hAnsi="Wingdings" w:hint="default"/>
+      </w:rPr>
+    </w:lvl>
+  </w:abstractNum>
   <w:num w:numId="1">
     <w:abstractNumId w:val="0"/>
   </w:num>
@@ -1120,6 +1629,9 @@
   </w:num>
   <w:num w:numId="3">
     <w:abstractNumId w:val="1"/>
+  </w:num>
+  <w:num w:numId="4">
+    <w:abstractNumId w:val="3"/>
   </w:num>
 </w:numbering>
 </file>
@@ -1850,6 +2362,19 @@
       <w:szCs w:val="18"/>
     </w:rPr>
   </w:style>
+  <w:style w:type="paragraph" w:styleId="KeinLeerraum">
+    <w:name w:val="No Spacing"/>
+    <w:uiPriority w:val="1"/>
+    <w:qFormat/>
+    <w:rsid w:val="00836994"/>
+    <w:pPr>
+      <w:spacing w:after="0" w:line="240" w:lineRule="auto"/>
+    </w:pPr>
+    <w:rPr>
+      <w:rFonts w:eastAsiaTheme="minorEastAsia"/>
+      <w:lang w:eastAsia="de-DE"/>
+    </w:rPr>
+  </w:style>
 </w:styles>
 </file>
 

</xml_diff>